<commit_message>
korrektur på problemstilling og problemformulering
</commit_message>
<xml_diff>
--- a/Dokumenter/Problemstilling.docx
+++ b/Dokumenter/Problemstilling.docx
@@ -33,29 +33,40 @@
     </w:p>
     <w:p>
       <w:r>
-        <w:t>Der uddrages fra oplægget</w:t>
-      </w:r>
-      <w:r>
-        <w:t xml:space="preserve"> at Xenas brugere ikke har et budgetværktøj, og at vi som udviklere skal udarbejde en tredjeparts app (Budgetmanager) som kan implementeres på Xena.</w:t>
+        <w:t>Af: Nikolaj</w:t>
       </w:r>
     </w:p>
     <w:p>
       <w:r>
-        <w:t>Det er blevet beskrevet at brugerne skal kunne få et realistisk overblik over deres budget, ved hjælp af en sammenligning af de reelle tal fra Xena.</w:t>
-      </w:r>
-      <w:r>
-        <w:br/>
-      </w:r>
-      <w:bookmarkStart w:id="0" w:name="_GoBack"/>
-      <w:bookmarkEnd w:id="0"/>
+        <w:t>Der uddrages fra oplægget at Xenas brugere ikke har et budgetværktøj, og at vi som udviklere skal udarbejde en tredjeparts app (Budgetmanager) som kan implementeres på Xena.</w:t>
+      </w:r>
     </w:p>
     <w:p>
+      <w:r>
+        <w:t>Det er blevet beskrevet at brugerne skal kunne få et realistisk overblik over deres budget, ved hjælp af en sammenligning af de reelle tal</w:t>
+      </w:r>
+      <w:r>
+        <w:t xml:space="preserve"> fra deres regnskaber på</w:t>
+      </w:r>
+      <w:r>
+        <w:t xml:space="preserve"> Xena.</w:t>
+      </w:r>
+      <w:r>
+        <w:br/>
+      </w:r>
+    </w:p>
+    <w:p>
       <w:pPr>
         <w:pStyle w:val="Overskrift1"/>
         <w:spacing w:line="360" w:lineRule="auto"/>
       </w:pPr>
       <w:r>
         <w:t>Problemformulering</w:t>
+      </w:r>
+    </w:p>
+    <w:p>
+      <w:r>
+        <w:t>Af: Nikolaj</w:t>
       </w:r>
     </w:p>
     <w:p>
@@ -127,6 +138,21 @@
       <w:r>
         <w:t>ikke stemmer overens med de data der er i Xenas, på hvilken måde vil man løse dette?</w:t>
       </w:r>
+    </w:p>
+    <w:p>
+      <w:pPr>
+        <w:pStyle w:val="Listeafsnit"/>
+        <w:numPr>
+          <w:ilvl w:val="0"/>
+          <w:numId w:val="1"/>
+        </w:numPr>
+        <w:spacing w:line="360" w:lineRule="auto"/>
+      </w:pPr>
+      <w:r>
+        <w:t>Hvordan kan vi give mulighed for at oprette et budget på en intuitiv måde for brugerne?</w:t>
+      </w:r>
+      <w:bookmarkStart w:id="0" w:name="_GoBack"/>
+      <w:bookmarkEnd w:id="0"/>
     </w:p>
     <w:sectPr>
       <w:pgSz w:w="11906" w:h="16838"/>

</xml_diff>